<commit_message>
Võ Thành Phúc - Công việc nhập liệu hình học (FIX)
</commit_message>
<xml_diff>
--- a/[XDPM] Phan cong 01.06 (The End).docx
+++ b/[XDPM] Phan cong 01.06 (The End).docx
@@ -61,8 +61,6 @@
               </w:rPr>
               <w:t xml:space="preserve"> </w:t>
             </w:r>
-            <w:bookmarkStart w:id="3" w:name="_GoBack"/>
-            <w:bookmarkEnd w:id="3"/>
             <w:r>
               <w:rPr>
                 <w:rFonts w:ascii="Times New Roman" w:hAnsi="Times New Roman"/>
@@ -666,11 +664,11 @@
       <w:pPr>
         <w:outlineLvl w:val="0"/>
       </w:pPr>
-      <w:bookmarkStart w:id="4" w:name="_Toc262678444"/>
+      <w:bookmarkStart w:id="3" w:name="_Toc262678444"/>
       <w:r>
         <w:t>Tổng quan các chức năng được thay đổi</w:t>
       </w:r>
-      <w:bookmarkEnd w:id="4"/>
+      <w:bookmarkEnd w:id="3"/>
     </w:p>
     <w:p>
       <w:pPr>
@@ -1799,14 +1797,7 @@
                 <w:rFonts w:ascii="Arial" w:hAnsi="Arial" w:cs="Arial"/>
                 <w:lang w:val="en-US"/>
               </w:rPr>
-              <w:t xml:space="preserve">Viết UnitTest cho các tính năng </w:t>
-            </w:r>
-            <w:r>
-              <w:rPr>
-                <w:rFonts w:ascii="Arial" w:hAnsi="Arial" w:cs="Arial"/>
-                <w:lang w:val="en-US"/>
-              </w:rPr>
-              <w:t>trắc nghiệm và sắp xếp chứng minh</w:t>
+              <w:t>Viết UnitTest cho các tính năng trắc nghiệm và sắp xếp chứng minh</w:t>
             </w:r>
           </w:p>
           <w:p>
@@ -2018,15 +2009,7 @@
                 <w:color w:val="FF0000"/>
                 <w:lang w:val="fr-FR"/>
               </w:rPr>
-              <w:t xml:space="preserve">Chương 1 : Bài </w:t>
-            </w:r>
-            <w:r>
-              <w:rPr>
-                <w:rFonts w:ascii="Arial" w:hAnsi="Arial" w:cs="Arial"/>
-                <w:color w:val="FF0000"/>
-                <w:lang w:val="fr-FR"/>
-              </w:rPr>
-              <w:t xml:space="preserve">1 </w:t>
+              <w:t xml:space="preserve">Chương 1 : Bài 1 </w:t>
             </w:r>
             <w:r>
               <w:rPr>
@@ -2222,14 +2205,7 @@
                 <w:rFonts w:ascii="Arial" w:hAnsi="Arial" w:cs="Arial"/>
                 <w:lang w:val="en-US"/>
               </w:rPr>
-              <w:t>Font: Times New Roman</w:t>
-            </w:r>
-            <w:r>
-              <w:rPr>
-                <w:rFonts w:ascii="Arial" w:hAnsi="Arial" w:cs="Arial"/>
-                <w:lang w:val="en-US"/>
-              </w:rPr>
-              <w:t xml:space="preserve">, </w:t>
+              <w:t xml:space="preserve">Font: Times New Roman, </w:t>
             </w:r>
             <w:r>
               <w:rPr>
@@ -2275,7 +2251,14 @@
                 <w:rFonts w:ascii="Arial" w:hAnsi="Arial" w:cs="Arial"/>
                 <w:color w:val="FF0000"/>
               </w:rPr>
-              <w:t>Tuấn: Chương 2: bài 6 + chương 4: bài 1</w:t>
+              <w:t xml:space="preserve">Tuấn: Chương 2: bài 6 + chương 4: bài </w:t>
+            </w:r>
+            <w:r>
+              <w:rPr>
+                <w:rFonts w:ascii="Arial" w:hAnsi="Arial" w:cs="Arial"/>
+                <w:color w:val="FF0000"/>
+              </w:rPr>
+              <w:t>7</w:t>
             </w:r>
           </w:p>
           <w:p>
@@ -2292,7 +2275,7 @@
                 <w:color w:val="FF0000"/>
                 <w:lang w:val="en-US"/>
               </w:rPr>
-              <w:t>Bảo Minh: Chương 4</w:t>
+              <w:t xml:space="preserve">Bảo Minh: Chương 4: Bài </w:t>
             </w:r>
             <w:r>
               <w:rPr>
@@ -2300,7 +2283,7 @@
                 <w:color w:val="FF0000"/>
                 <w:lang w:val="en-US"/>
               </w:rPr>
-              <w:t xml:space="preserve">: Bài </w:t>
+              <w:t>8</w:t>
             </w:r>
             <w:r>
               <w:rPr>
@@ -2308,7 +2291,7 @@
                 <w:color w:val="FF0000"/>
                 <w:lang w:val="en-US"/>
               </w:rPr>
-              <w:t>2</w:t>
+              <w:t>,</w:t>
             </w:r>
             <w:r>
               <w:rPr>
@@ -2316,16 +2299,10 @@
                 <w:color w:val="FF0000"/>
                 <w:lang w:val="en-US"/>
               </w:rPr>
-              <w:t>,</w:t>
-            </w:r>
-            <w:r>
-              <w:rPr>
-                <w:rFonts w:ascii="Arial" w:hAnsi="Arial" w:cs="Arial"/>
-                <w:color w:val="FF0000"/>
-                <w:lang w:val="en-US"/>
-              </w:rPr>
-              <w:t>3</w:t>
-            </w:r>
+              <w:t>9</w:t>
+            </w:r>
+            <w:bookmarkStart w:id="4" w:name="_GoBack"/>
+            <w:bookmarkEnd w:id="4"/>
           </w:p>
         </w:tc>
         <w:tc>
@@ -2454,7 +2431,7 @@
                 <w:color w:val="FF0000"/>
                 <w:lang w:val="fr-FR"/>
               </w:rPr>
-              <w:t xml:space="preserve">Chương </w:t>
+              <w:t xml:space="preserve">Chương 2 : Bài 4 </w:t>
             </w:r>
             <w:r>
               <w:rPr>
@@ -2462,7 +2439,7 @@
                 <w:color w:val="FF0000"/>
                 <w:lang w:val="fr-FR"/>
               </w:rPr>
-              <w:t>2</w:t>
+              <w:sym w:font="Wingdings" w:char="F0E0"/>
             </w:r>
             <w:r>
               <w:rPr>
@@ -2470,47 +2447,7 @@
                 <w:color w:val="FF0000"/>
                 <w:lang w:val="fr-FR"/>
               </w:rPr>
-              <w:t xml:space="preserve"> : Bài </w:t>
-            </w:r>
-            <w:r>
-              <w:rPr>
-                <w:rFonts w:ascii="Arial" w:hAnsi="Arial" w:cs="Arial"/>
-                <w:color w:val="FF0000"/>
-                <w:lang w:val="fr-FR"/>
-              </w:rPr>
-              <w:t>4</w:t>
-            </w:r>
-            <w:r>
-              <w:rPr>
-                <w:rFonts w:ascii="Arial" w:hAnsi="Arial" w:cs="Arial"/>
-                <w:color w:val="FF0000"/>
-                <w:lang w:val="fr-FR"/>
-              </w:rPr>
-              <w:t xml:space="preserve"> </w:t>
-            </w:r>
-            <w:r>
-              <w:rPr>
-                <w:rFonts w:ascii="Arial" w:hAnsi="Arial" w:cs="Arial"/>
-                <w:color w:val="FF0000"/>
-                <w:lang w:val="fr-FR"/>
-              </w:rPr>
-              <w:sym w:font="Wingdings" w:char="F0E0"/>
-            </w:r>
-            <w:r>
-              <w:rPr>
-                <w:rFonts w:ascii="Arial" w:hAnsi="Arial" w:cs="Arial"/>
-                <w:color w:val="FF0000"/>
-                <w:lang w:val="fr-FR"/>
-              </w:rPr>
-              <w:t xml:space="preserve"> </w:t>
-            </w:r>
-            <w:r>
-              <w:rPr>
-                <w:rFonts w:ascii="Arial" w:hAnsi="Arial" w:cs="Arial"/>
-                <w:color w:val="FF0000"/>
-                <w:lang w:val="fr-FR"/>
-              </w:rPr>
-              <w:t>6</w:t>
+              <w:t xml:space="preserve"> 6</w:t>
             </w:r>
           </w:p>
           <w:p>
@@ -2530,7 +2467,7 @@
                 <w:color w:val="FF0000"/>
                 <w:lang w:val="fr-FR"/>
               </w:rPr>
-              <w:t>Chương 4 : 3 Bài</w:t>
+              <w:t>Chương 4 : Bài 7,8, 9</w:t>
             </w:r>
           </w:p>
           <w:p/>
@@ -2734,27 +2671,14 @@
     <w:pPr>
       <w:pStyle w:val="Header"/>
     </w:pPr>
-    <w:r>
-      <w:fldChar w:fldCharType="begin"/>
-    </w:r>
-    <w:r>
-      <w:instrText xml:space="preserve"> STYLEREF "Project Name" \* MERGEFORMAT </w:instrText>
-    </w:r>
-    <w:r>
-      <w:fldChar w:fldCharType="separate"/>
-    </w:r>
-    <w:r>
-      <w:rPr>
-        <w:noProof/>
-      </w:rPr>
-      <w:t>Tự học toán lớp 8 – &lt;Kế hoạch Bonus&gt;</w:t>
-    </w:r>
-    <w:r>
-      <w:rPr>
-        <w:noProof/>
-      </w:rPr>
-      <w:fldChar w:fldCharType="end"/>
-    </w:r>
+    <w:fldSimple w:instr=" STYLEREF &quot;Project Name&quot; \* MERGEFORMAT ">
+      <w:r>
+        <w:rPr>
+          <w:noProof/>
+        </w:rPr>
+        <w:t>Tự học toán lớp 8 – &lt;Kế hoạch Bonus&gt;</w:t>
+      </w:r>
+    </w:fldSimple>
   </w:p>
 </w:hdr>
 </file>
@@ -10304,7 +10228,7 @@
 </file>
 
 <file path=customXml/itemProps1.xml><?xml version="1.0" encoding="utf-8"?>
-<ds:datastoreItem xmlns:ds="http://schemas.openxmlformats.org/officeDocument/2006/customXml" ds:itemID="{FAA203F5-4BA6-4A97-BCC8-1890F23F29E6}">
+<ds:datastoreItem xmlns:ds="http://schemas.openxmlformats.org/officeDocument/2006/customXml" ds:itemID="{ED909A9B-FE6F-4F6F-AC07-0425DE758D5E}">
   <ds:schemaRefs>
     <ds:schemaRef ds:uri="http://schemas.openxmlformats.org/officeDocument/2006/bibliography"/>
   </ds:schemaRefs>

</xml_diff>